<commit_message>
added implementation to replace bookmarks
</commit_message>
<xml_diff>
--- a/AutoDoc/wwwroot/AppData/Letter.docx
+++ b/AutoDoc/wwwroot/AppData/Letter.docx
@@ -24,6 +24,7 @@
           <w:szCs w:val="24"/>
           <w:lang w:val="en-US"/>
         </w:rPr>
+        <w:t>retretretretr</w:t>
         <w:t>Sherlock Holmes and Dr. Watson go on a camping trip, set up their tent, andfall asleep.</w:t>
       </w:r>
     </w:p>
@@ -49,6 +50,7 @@
           <w:szCs w:val="24"/>
           <w:lang w:val="en-US"/>
         </w:rPr>
+        <w:t>retre</w:t>
         <w:t>Some hours later, Holmes wakes his faithful friend.</w:t>
       </w:r>
     </w:p>
@@ -106,6 +108,7 @@
           <w:szCs w:val="24"/>
           <w:lang w:val="en-US"/>
         </w:rPr>
+        <w:t>tret</w:t>
         <w:t>- Watson, look up at the sky and tell me what you see.</w:t>
       </w:r>
     </w:p>
@@ -195,6 +198,7 @@
           <w:szCs w:val="24"/>
           <w:lang w:val="en-US"/>
         </w:rPr>
+        <w:t>etr</w:t>
         <w:lastRenderedPageBreak/>
         <w:t>Watson replies, - I see millions of stars.</w:t>
       </w:r>
@@ -329,6 +333,7 @@
           <w:szCs w:val="24"/>
           <w:lang w:val="en-US"/>
         </w:rPr>
+        <w:t>etretre</w:t>
         <w:lastRenderedPageBreak/>
         <w:t>Watson ponders for a minute.</w:t>
       </w:r>
@@ -534,6 +539,7 @@
           <w:szCs w:val="24"/>
           <w:lang w:val="en-US"/>
         </w:rPr>
+        <w:t>tretretre</w:t>
         <w:t>Holmes is silent for a moment, then speaks.</w:t>
       </w:r>
     </w:p>

</xml_diff>

<commit_message>
added table to bookmark (on the angular2)
</commit_message>
<xml_diff>
--- a/AutoDoc/wwwroot/AppData/Letter.docx
+++ b/AutoDoc/wwwroot/AppData/Letter.docx
@@ -53,86 +53,6 @@
       </w:r>
     </w:p>
     <w:p>
-      <w:bookmarkStart w:name="Student" w:id="0"/>
-      <w:r>
-        <w:tbl>
-          <w:tblPr>
-            <w:tblBorders>
-              <w:top w:val="basicThinLines" w:sz="10"/>
-              <w:bottom w:val="basicThinLines" w:sz="10"/>
-              <w:left w:val="basicThinLines" w:sz="10"/>
-              <w:right w:val="basicThinLines" w:sz="10"/>
-              <w:insideH w:val="basicThinLines" w:sz="10"/>
-              <w:insideV w:val="basicThinLines" w:sz="10"/>
-            </w:tblBorders>
-          </w:tblPr>
-          <w:tr>
-            <w:tc>
-              <w:tcPr>
-                <w:tcW w:w="2400" w:type="dxa"/>
-              </w:tcPr>
-              <w:p>
-                <w:r>
-                  <w:t>Run text, RUN!</w:t>
-                </w:r>
-              </w:p>
-            </w:tc>
-            <w:tc xmlns:w="http://schemas.openxmlformats.org/wordprocessingml/2006/main">
-              <w:tcPr>
-                <w:tcW w:w="2400" w:type="dxa"/>
-              </w:tcPr>
-              <w:p>
-                <w:r>
-                  <w:t>Run text, RUN!</w:t>
-                </w:r>
-              </w:p>
-            </w:tc>
-          </w:tr>
-        </w:tbl>
-      </w:r>
-      <w:bookmarkEnd w:id="0"/>
-    </w:p>
-    <w:p>
-      <w:bookmarkStart w:name="HolmesWakes" w:id="1"/>
-      <w:r>
-        <w:tbl>
-          <w:tblPr>
-            <w:tblBorders>
-              <w:top w:val="basicThinLines" w:sz="10"/>
-              <w:bottom w:val="basicThinLines" w:sz="10"/>
-              <w:left w:val="basicThinLines" w:sz="10"/>
-              <w:right w:val="basicThinLines" w:sz="10"/>
-              <w:insideH w:val="basicThinLines" w:sz="10"/>
-              <w:insideV w:val="basicThinLines" w:sz="10"/>
-            </w:tblBorders>
-          </w:tblPr>
-          <w:tr>
-            <w:tc>
-              <w:tcPr>
-                <w:tcW w:w="2400" w:type="dxa"/>
-              </w:tcPr>
-              <w:p>
-                <w:r>
-                  <w:t>Run text, RUN!</w:t>
-                </w:r>
-              </w:p>
-            </w:tc>
-            <w:tc xmlns:w="http://schemas.openxmlformats.org/wordprocessingml/2006/main">
-              <w:tcPr>
-                <w:tcW w:w="2400" w:type="dxa"/>
-              </w:tcPr>
-              <w:p>
-                <w:r>
-                  <w:t>Run text, RUN!</w:t>
-                </w:r>
-              </w:p>
-            </w:tc>
-          </w:tr>
-        </w:tbl>
-      </w:r>
-      <w:bookmarkEnd w:id="1"/>
-    </w:p>
-    <w:p>
       <w:pPr>
         <w:spacing w:after="0" w:line="450" w:lineRule="atLeast"/>
         <w:textAlignment w:val="baseline"/>
@@ -231,46 +151,6 @@
       </w:r>
     </w:p>
     <w:p>
-      <w:bookmarkStart w:name="WatsonLook" w:id="2"/>
-      <w:r>
-        <w:tbl>
-          <w:tblPr>
-            <w:tblBorders>
-              <w:top w:val="basicThinLines" w:sz="10"/>
-              <w:bottom w:val="basicThinLines" w:sz="10"/>
-              <w:left w:val="basicThinLines" w:sz="10"/>
-              <w:right w:val="basicThinLines" w:sz="10"/>
-              <w:insideH w:val="basicThinLines" w:sz="10"/>
-              <w:insideV w:val="basicThinLines" w:sz="10"/>
-            </w:tblBorders>
-          </w:tblPr>
-          <w:tr>
-            <w:tc>
-              <w:tcPr>
-                <w:tcW w:w="2400" w:type="dxa"/>
-              </w:tcPr>
-              <w:p>
-                <w:r>
-                  <w:t>Run text, RUN!</w:t>
-                </w:r>
-              </w:p>
-            </w:tc>
-            <w:tc xmlns:w="http://schemas.openxmlformats.org/wordprocessingml/2006/main">
-              <w:tcPr>
-                <w:tcW w:w="2400" w:type="dxa"/>
-              </w:tcPr>
-              <w:p>
-                <w:r>
-                  <w:t>Run text, RUN!</w:t>
-                </w:r>
-              </w:p>
-            </w:tc>
-          </w:tr>
-        </w:tbl>
-      </w:r>
-      <w:bookmarkEnd w:id="2"/>
-    </w:p>
-    <w:p>
       <w:pPr>
         <w:rPr>
           <w:rFonts w:ascii="Times New Roman" w:hAnsi="Times New Roman" w:eastAsia="Times New Roman" w:cs="Times New Roman"/>
@@ -360,46 +240,6 @@
         <w:br/>
         <w:t>- What does that tell you?</w:t>
       </w:r>
-    </w:p>
-    <w:p>
-      <w:bookmarkStart w:name="WatsonReplies" w:id="3"/>
-      <w:r>
-        <w:tbl>
-          <w:tblPr>
-            <w:tblBorders>
-              <w:top w:val="basicThinLines" w:sz="10"/>
-              <w:bottom w:val="basicThinLines" w:sz="10"/>
-              <w:left w:val="basicThinLines" w:sz="10"/>
-              <w:right w:val="basicThinLines" w:sz="10"/>
-              <w:insideH w:val="basicThinLines" w:sz="10"/>
-              <w:insideV w:val="basicThinLines" w:sz="10"/>
-            </w:tblBorders>
-          </w:tblPr>
-          <w:tr>
-            <w:tc>
-              <w:tcPr>
-                <w:tcW w:w="2400" w:type="dxa"/>
-              </w:tcPr>
-              <w:p>
-                <w:r>
-                  <w:t>Run text, RUN!</w:t>
-                </w:r>
-              </w:p>
-            </w:tc>
-            <w:tc xmlns:w="http://schemas.openxmlformats.org/wordprocessingml/2006/main">
-              <w:tcPr>
-                <w:tcW w:w="2400" w:type="dxa"/>
-              </w:tcPr>
-              <w:p>
-                <w:r>
-                  <w:t>Run text, RUN!</w:t>
-                </w:r>
-              </w:p>
-            </w:tc>
-          </w:tr>
-        </w:tbl>
-      </w:r>
-      <w:bookmarkEnd w:id="3"/>
     </w:p>
     <w:p>
       <w:pPr>
@@ -573,46 +413,6 @@
       </w:r>
     </w:p>
     <w:p>
-      <w:bookmarkStart w:name="Ponders" w:id="6"/>
-      <w:r>
-        <w:tbl>
-          <w:tblPr>
-            <w:tblBorders>
-              <w:top w:val="basicThinLines" w:sz="10"/>
-              <w:bottom w:val="basicThinLines" w:sz="10"/>
-              <w:left w:val="basicThinLines" w:sz="10"/>
-              <w:right w:val="basicThinLines" w:sz="10"/>
-              <w:insideH w:val="basicThinLines" w:sz="10"/>
-              <w:insideV w:val="basicThinLines" w:sz="10"/>
-            </w:tblBorders>
-          </w:tblPr>
-          <w:tr>
-            <w:tc>
-              <w:tcPr>
-                <w:tcW w:w="2400" w:type="dxa"/>
-              </w:tcPr>
-              <w:p>
-                <w:r>
-                  <w:t>Run text, RUN!</w:t>
-                </w:r>
-              </w:p>
-            </w:tc>
-            <w:tc xmlns:w="http://schemas.openxmlformats.org/wordprocessingml/2006/main">
-              <w:tcPr>
-                <w:tcW w:w="2400" w:type="dxa"/>
-              </w:tcPr>
-              <w:p>
-                <w:r>
-                  <w:t>Run text, RUN!</w:t>
-                </w:r>
-              </w:p>
-            </w:tc>
-          </w:tr>
-        </w:tbl>
-      </w:r>
-      <w:bookmarkEnd w:id="6"/>
-    </w:p>
-    <w:p>
       <w:pPr>
         <w:spacing w:after="0" w:line="450" w:lineRule="atLeast"/>
         <w:textAlignment w:val="baseline"/>
@@ -815,46 +615,6 @@
         <w:br/>
         <w:t>- Watson, you're idiot, someone has stolen our tent.</w:t>
       </w:r>
-    </w:p>
-    <w:p>
-      <w:bookmarkStart w:name="Silent" w:id="7"/>
-      <w:r>
-        <w:tbl>
-          <w:tblPr>
-            <w:tblBorders>
-              <w:top w:val="basicThinLines" w:sz="10"/>
-              <w:bottom w:val="basicThinLines" w:sz="10"/>
-              <w:left w:val="basicThinLines" w:sz="10"/>
-              <w:right w:val="basicThinLines" w:sz="10"/>
-              <w:insideH w:val="basicThinLines" w:sz="10"/>
-              <w:insideV w:val="basicThinLines" w:sz="10"/>
-            </w:tblBorders>
-          </w:tblPr>
-          <w:tr>
-            <w:tc>
-              <w:tcPr>
-                <w:tcW w:w="2400" w:type="dxa"/>
-              </w:tcPr>
-              <w:p>
-                <w:r>
-                  <w:t>Run text, RUN!</w:t>
-                </w:r>
-              </w:p>
-            </w:tc>
-            <w:tc xmlns:w="http://schemas.openxmlformats.org/wordprocessingml/2006/main">
-              <w:tcPr>
-                <w:tcW w:w="2400" w:type="dxa"/>
-              </w:tcPr>
-              <w:p>
-                <w:r>
-                  <w:t>Run text, RUN!</w:t>
-                </w:r>
-              </w:p>
-            </w:tc>
-          </w:tr>
-        </w:tbl>
-      </w:r>
-      <w:bookmarkEnd w:id="7"/>
     </w:p>
     <w:p>
       <w:pPr>

</xml_diff>